<commit_message>
Actualizacion de documentacion y compilador (Estructura switch)
</commit_message>
<xml_diff>
--- a/Documentacion/lexico.docx
+++ b/Documentacion/lexico.docx
@@ -2,6 +2,727 @@
 <file path=word/document.xml><?xml version="1.0" encoding="utf-8"?>
 <w:document xmlns:wpc="http://schemas.microsoft.com/office/word/2010/wordprocessingCanvas" xmlns:cx="http://schemas.microsoft.com/office/drawing/2014/chartex" xmlns:cx1="http://schemas.microsoft.com/office/drawing/2015/9/8/chartex" xmlns:cx2="http://schemas.microsoft.com/office/drawing/2015/10/21/chartex" xmlns:cx3="http://schemas.microsoft.com/office/drawing/2016/5/9/chartex" xmlns:cx4="http://schemas.microsoft.com/office/drawing/2016/5/10/chartex" xmlns:cx5="http://schemas.microsoft.com/office/drawing/2016/5/11/chartex" xmlns:cx6="http://schemas.microsoft.com/office/drawing/2016/5/12/chartex" xmlns:cx7="http://schemas.microsoft.com/office/drawing/2016/5/13/chartex" xmlns:cx8="http://schemas.microsoft.com/office/drawing/2016/5/14/chartex" xmlns:mc="http://schemas.openxmlformats.org/markup-compatibility/2006" xmlns:aink="http://schemas.microsoft.com/office/drawing/2016/ink" xmlns:am3d="http://schemas.microsoft.com/office/drawing/2017/model3d" xmlns:o="urn:schemas-microsoft-com:office:office" xmlns:r="http://schemas.openxmlformats.org/officeDocument/2006/relationships" xmlns:m="http://schemas.openxmlformats.org/officeDocument/2006/math" xmlns:v="urn:schemas-microsoft-com:vml" xmlns:wp14="http://schemas.microsoft.com/office/word/2010/wordprocessingDrawing" xmlns:wp="http://schemas.openxmlformats.org/drawingml/2006/wordprocessingDrawing" xmlns:w10="urn:schemas-microsoft-com:office:word" xmlns:w="http://schemas.openxmlformats.org/wordprocessingml/2006/main" xmlns:w14="http://schemas.microsoft.com/office/word/2010/wordml" xmlns:w15="http://schemas.microsoft.com/office/word/2012/wordml" xmlns:w16cid="http://schemas.microsoft.com/office/word/2016/wordml/cid" xmlns:w16se="http://schemas.microsoft.com/office/word/2015/wordml/symex" xmlns:wpg="http://schemas.microsoft.com/office/word/2010/wordprocessingGroup" xmlns:wpi="http://schemas.microsoft.com/office/word/2010/wordprocessingInk" xmlns:wne="http://schemas.microsoft.com/office/word/2006/wordml" xmlns:wps="http://schemas.microsoft.com/office/word/2010/wordprocessingShape" mc:Ignorable="w14 w15 w16se w16cid wp14">
   <w:body>
+    <w:p>
+      <w:pPr>
+        <w:rPr>
+          <w:b/>
+          <w:bCs/>
+          <w:sz w:val="36"/>
+          <w:szCs w:val="36"/>
+        </w:rPr>
+      </w:pPr>
+      <w:r>
+        <w:drawing>
+          <wp:inline distT="0" distB="0" distL="0" distR="0" wp14:anchorId="6B26135B" wp14:editId="2EC17FB3">
+            <wp:extent cx="1752600" cy="1343025"/>
+            <wp:effectExtent l="0" t="0" r="0" b="9525"/>
+            <wp:docPr id="4" name="Imagen 4"/>
+            <wp:cNvGraphicFramePr>
+              <a:graphicFrameLocks xmlns:a="http://schemas.openxmlformats.org/drawingml/2006/main" noChangeAspect="1"/>
+            </wp:cNvGraphicFramePr>
+            <a:graphic xmlns:a="http://schemas.openxmlformats.org/drawingml/2006/main">
+              <a:graphicData uri="http://schemas.openxmlformats.org/drawingml/2006/picture">
+                <pic:pic xmlns:pic="http://schemas.openxmlformats.org/drawingml/2006/picture">
+                  <pic:nvPicPr>
+                    <pic:cNvPr id="1" name=""/>
+                    <pic:cNvPicPr/>
+                  </pic:nvPicPr>
+                  <pic:blipFill>
+                    <a:blip r:embed="rId6"/>
+                    <a:stretch>
+                      <a:fillRect/>
+                    </a:stretch>
+                  </pic:blipFill>
+                  <pic:spPr>
+                    <a:xfrm>
+                      <a:off x="0" y="0"/>
+                      <a:ext cx="1752600" cy="1343025"/>
+                    </a:xfrm>
+                    <a:prstGeom prst="rect">
+                      <a:avLst/>
+                    </a:prstGeom>
+                  </pic:spPr>
+                </pic:pic>
+              </a:graphicData>
+            </a:graphic>
+          </wp:inline>
+        </w:drawing>
+      </w:r>
+      <w:r>
+        <w:rPr>
+          <w:b/>
+          <w:bCs/>
+          <w:noProof/>
+          <w:sz w:val="36"/>
+          <w:szCs w:val="36"/>
+        </w:rPr>
+        <mc:AlternateContent>
+          <mc:Choice Requires="wps">
+            <w:drawing>
+              <wp:anchor distT="45720" distB="45720" distL="114300" distR="114300" simplePos="0" relativeHeight="251664384" behindDoc="0" locked="0" layoutInCell="1" allowOverlap="1" wp14:anchorId="2515C6EA" wp14:editId="7D88BCA8">
+                <wp:simplePos x="0" y="0"/>
+                <wp:positionH relativeFrom="page">
+                  <wp:posOffset>886391</wp:posOffset>
+                </wp:positionH>
+                <wp:positionV relativeFrom="paragraph">
+                  <wp:posOffset>542566</wp:posOffset>
+                </wp:positionV>
+                <wp:extent cx="5673687" cy="1277620"/>
+                <wp:effectExtent l="0" t="0" r="22860" b="17780"/>
+                <wp:wrapSquare wrapText="bothSides"/>
+                <wp:docPr id="217" name="Cuadro de texto 2"/>
+                <wp:cNvGraphicFramePr>
+                  <a:graphicFrameLocks xmlns:a="http://schemas.openxmlformats.org/drawingml/2006/main"/>
+                </wp:cNvGraphicFramePr>
+                <a:graphic xmlns:a="http://schemas.openxmlformats.org/drawingml/2006/main">
+                  <a:graphicData uri="http://schemas.microsoft.com/office/word/2010/wordprocessingShape">
+                    <wps:wsp>
+                      <wps:cNvSpPr txBox="1">
+                        <a:spLocks noChangeArrowheads="1"/>
+                      </wps:cNvSpPr>
+                      <wps:spPr bwMode="auto">
+                        <a:xfrm>
+                          <a:off x="0" y="0"/>
+                          <a:ext cx="5673687" cy="1277620"/>
+                        </a:xfrm>
+                        <a:prstGeom prst="rect">
+                          <a:avLst/>
+                        </a:prstGeom>
+                        <a:solidFill>
+                          <a:srgbClr val="FFFFFF"/>
+                        </a:solidFill>
+                        <a:ln w="9525">
+                          <a:solidFill>
+                            <a:srgbClr val="000000"/>
+                          </a:solidFill>
+                          <a:miter lim="800000"/>
+                          <a:headEnd/>
+                          <a:tailEnd/>
+                        </a:ln>
+                      </wps:spPr>
+                      <wps:txbx>
+                        <w:txbxContent>
+                          <w:p>
+                            <w:pPr>
+                              <w:rPr>
+                                <w:rFonts w:ascii="Avenir Next LT Pro" w:hAnsi="Avenir Next LT Pro"/>
+                                <w:sz w:val="32"/>
+                                <w:szCs w:val="32"/>
+                              </w:rPr>
+                            </w:pPr>
+                            <w:r>
+                              <w:rPr>
+                                <w:rFonts w:ascii="Avenir Next LT Pro" w:hAnsi="Avenir Next LT Pro"/>
+                                <w:sz w:val="32"/>
+                                <w:szCs w:val="32"/>
+                              </w:rPr>
+                              <w:t xml:space="preserve">TECNOLÓGICO NACIONAL DE MÉXICO </w:t>
+                            </w:r>
+                          </w:p>
+                          <w:p>
+                            <w:pPr>
+                              <w:rPr>
+                                <w:rFonts w:ascii="Avenir Next LT Pro" w:hAnsi="Avenir Next LT Pro"/>
+                                <w:sz w:val="32"/>
+                                <w:szCs w:val="32"/>
+                              </w:rPr>
+                            </w:pPr>
+                            <w:r>
+                              <w:rPr>
+                                <w:rFonts w:ascii="Avenir Next LT Pro" w:hAnsi="Avenir Next LT Pro"/>
+                                <w:sz w:val="32"/>
+                                <w:szCs w:val="32"/>
+                              </w:rPr>
+                              <w:t>INSTITUTO TECNOLÓGICO NACIONAL DE VERACRUZ</w:t>
+                            </w:r>
+                          </w:p>
+                        </w:txbxContent>
+                      </wps:txbx>
+                      <wps:bodyPr rot="0" vert="horz" wrap="square" lIns="91440" tIns="45720" rIns="91440" bIns="45720" anchor="t" anchorCtr="0">
+                        <a:noAutofit/>
+                      </wps:bodyPr>
+                    </wps:wsp>
+                  </a:graphicData>
+                </a:graphic>
+                <wp14:sizeRelH relativeFrom="margin">
+                  <wp14:pctWidth>0</wp14:pctWidth>
+                </wp14:sizeRelH>
+                <wp14:sizeRelV relativeFrom="margin">
+                  <wp14:pctHeight>0</wp14:pctHeight>
+                </wp14:sizeRelV>
+              </wp:anchor>
+            </w:drawing>
+          </mc:Choice>
+          <mc:Fallback>
+            <w:pict>
+              <v:shapetype w14:anchorId="2515C6EA" id="_x0000_t202" coordsize="21600,21600" o:spt="202" path="m,l,21600r21600,l21600,xe">
+                <v:stroke joinstyle="miter"/>
+                <v:path gradientshapeok="t" o:connecttype="rect"/>
+              </v:shapetype>
+              <v:shape id="Cuadro de texto 2" o:spid="_x0000_s1026" type="#_x0000_t202" style="position:absolute;margin-left:69.8pt;margin-top:42.7pt;width:446.75pt;height:100.6pt;z-index:251664384;visibility:visible;mso-wrap-style:square;mso-width-percent:0;mso-height-percent:0;mso-wrap-distance-left:9pt;mso-wrap-distance-top:3.6pt;mso-wrap-distance-right:9pt;mso-wrap-distance-bottom:3.6pt;mso-position-horizontal:absolute;mso-position-horizontal-relative:page;mso-position-vertical:absolute;mso-position-vertical-relative:text;mso-width-percent:0;mso-height-percent:0;mso-width-relative:margin;mso-height-relative:margin;v-text-anchor:top" o:gfxdata="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">
+                <v:textbox>
+                  <w:txbxContent>
+                    <w:p>
+                      <w:pPr>
+                        <w:rPr>
+                          <w:rFonts w:ascii="Avenir Next LT Pro" w:hAnsi="Avenir Next LT Pro"/>
+                          <w:sz w:val="32"/>
+                          <w:szCs w:val="32"/>
+                        </w:rPr>
+                      </w:pPr>
+                      <w:r>
+                        <w:rPr>
+                          <w:rFonts w:ascii="Avenir Next LT Pro" w:hAnsi="Avenir Next LT Pro"/>
+                          <w:sz w:val="32"/>
+                          <w:szCs w:val="32"/>
+                        </w:rPr>
+                        <w:t xml:space="preserve">TECNOLÓGICO NACIONAL DE MÉXICO </w:t>
+                      </w:r>
+                    </w:p>
+                    <w:p>
+                      <w:pPr>
+                        <w:rPr>
+                          <w:rFonts w:ascii="Avenir Next LT Pro" w:hAnsi="Avenir Next LT Pro"/>
+                          <w:sz w:val="32"/>
+                          <w:szCs w:val="32"/>
+                        </w:rPr>
+                      </w:pPr>
+                      <w:r>
+                        <w:rPr>
+                          <w:rFonts w:ascii="Avenir Next LT Pro" w:hAnsi="Avenir Next LT Pro"/>
+                          <w:sz w:val="32"/>
+                          <w:szCs w:val="32"/>
+                        </w:rPr>
+                        <w:t>INSTITUTO TECNOLÓGICO NACIONAL DE VERACRUZ</w:t>
+                      </w:r>
+                    </w:p>
+                  </w:txbxContent>
+                </v:textbox>
+                <w10:wrap type="square" anchorx="page"/>
+              </v:shape>
+            </w:pict>
+          </mc:Fallback>
+        </mc:AlternateContent>
+      </w:r>
+      <w:r>
+        <w:rPr>
+          <w:noProof/>
+        </w:rPr>
+        <w:drawing>
+          <wp:anchor distT="0" distB="0" distL="114300" distR="114300" simplePos="0" relativeHeight="251662336" behindDoc="0" locked="0" layoutInCell="1" allowOverlap="1" wp14:anchorId="42A7464E" wp14:editId="359CBC28">
+            <wp:simplePos x="0" y="0"/>
+            <wp:positionH relativeFrom="margin">
+              <wp:posOffset>-1124202</wp:posOffset>
+            </wp:positionH>
+            <wp:positionV relativeFrom="paragraph">
+              <wp:posOffset>-899795</wp:posOffset>
+            </wp:positionV>
+            <wp:extent cx="2271421" cy="1399142"/>
+            <wp:effectExtent l="0" t="0" r="0" b="0"/>
+            <wp:wrapNone/>
+            <wp:docPr id="3" name="Imagen 3" descr="Resultado de imagen para tecnologico nacional de mexico logo"/>
+            <wp:cNvGraphicFramePr>
+              <a:graphicFrameLocks xmlns:a="http://schemas.openxmlformats.org/drawingml/2006/main" noChangeAspect="1"/>
+            </wp:cNvGraphicFramePr>
+            <a:graphic xmlns:a="http://schemas.openxmlformats.org/drawingml/2006/main">
+              <a:graphicData uri="http://schemas.openxmlformats.org/drawingml/2006/picture">
+                <pic:pic xmlns:pic="http://schemas.openxmlformats.org/drawingml/2006/picture">
+                  <pic:nvPicPr>
+                    <pic:cNvPr id="0" name="Picture 1" descr="Resultado de imagen para tecnologico nacional de mexico logo"/>
+                    <pic:cNvPicPr>
+                      <a:picLocks noChangeAspect="1" noChangeArrowheads="1"/>
+                    </pic:cNvPicPr>
+                  </pic:nvPicPr>
+                  <pic:blipFill>
+                    <a:blip r:embed="rId7" cstate="print">
+                      <a:extLst>
+                        <a:ext uri="{28A0092B-C50C-407E-A947-70E740481C1C}">
+                          <a14:useLocalDpi xmlns:a14="http://schemas.microsoft.com/office/drawing/2010/main" val="0"/>
+                        </a:ext>
+                      </a:extLst>
+                    </a:blip>
+                    <a:srcRect/>
+                    <a:stretch>
+                      <a:fillRect/>
+                    </a:stretch>
+                  </pic:blipFill>
+                  <pic:spPr bwMode="auto">
+                    <a:xfrm>
+                      <a:off x="0" y="0"/>
+                      <a:ext cx="2276727" cy="1402411"/>
+                    </a:xfrm>
+                    <a:prstGeom prst="rect">
+                      <a:avLst/>
+                    </a:prstGeom>
+                    <a:noFill/>
+                    <a:ln>
+                      <a:noFill/>
+                    </a:ln>
+                  </pic:spPr>
+                </pic:pic>
+              </a:graphicData>
+            </a:graphic>
+            <wp14:sizeRelH relativeFrom="margin">
+              <wp14:pctWidth>0</wp14:pctWidth>
+            </wp14:sizeRelH>
+            <wp14:sizeRelV relativeFrom="margin">
+              <wp14:pctHeight>0</wp14:pctHeight>
+            </wp14:sizeRelV>
+          </wp:anchor>
+        </w:drawing>
+      </w:r>
+      <w:bookmarkStart w:id="0" w:name="_GoBack"/>
+      <w:r>
+        <w:rPr>
+          <w:b/>
+          <w:bCs/>
+          <w:sz w:val="36"/>
+          <w:szCs w:val="36"/>
+        </w:rPr>
+        <w:drawing>
+          <wp:anchor distT="0" distB="0" distL="114300" distR="114300" simplePos="0" relativeHeight="251660288" behindDoc="0" locked="0" layoutInCell="1" allowOverlap="1" wp14:anchorId="325E2154" wp14:editId="4C9D3F91">
+            <wp:simplePos x="0" y="0"/>
+            <wp:positionH relativeFrom="page">
+              <wp:posOffset>-154236</wp:posOffset>
+            </wp:positionH>
+            <wp:positionV relativeFrom="paragraph">
+              <wp:posOffset>-892588</wp:posOffset>
+            </wp:positionV>
+            <wp:extent cx="6925945" cy="10687685"/>
+            <wp:effectExtent l="0" t="0" r="8255" b="0"/>
+            <wp:wrapNone/>
+            <wp:docPr id="2" name="Picture 7"/>
+            <wp:cNvGraphicFramePr>
+              <a:graphicFrameLocks xmlns:a="http://schemas.openxmlformats.org/drawingml/2006/main" noChangeAspect="1"/>
+            </wp:cNvGraphicFramePr>
+            <a:graphic xmlns:a="http://schemas.openxmlformats.org/drawingml/2006/main">
+              <a:graphicData uri="http://schemas.openxmlformats.org/drawingml/2006/picture">
+                <pic:pic xmlns:pic="http://schemas.openxmlformats.org/drawingml/2006/picture">
+                  <pic:nvPicPr>
+                    <pic:cNvPr id="1" name="Picture 7"/>
+                    <pic:cNvPicPr>
+                      <a:picLocks noChangeAspect="1" noChangeArrowheads="1"/>
+                    </pic:cNvPicPr>
+                  </pic:nvPicPr>
+                  <pic:blipFill>
+                    <a:blip r:embed="rId8">
+                      <a:extLst>
+                        <a:ext uri="{28A0092B-C50C-407E-A947-70E740481C1C}">
+                          <a14:useLocalDpi xmlns:a14="http://schemas.microsoft.com/office/drawing/2010/main" val="0"/>
+                        </a:ext>
+                      </a:extLst>
+                    </a:blip>
+                    <a:srcRect/>
+                    <a:stretch>
+                      <a:fillRect/>
+                    </a:stretch>
+                  </pic:blipFill>
+                  <pic:spPr bwMode="auto">
+                    <a:xfrm>
+                      <a:off x="0" y="0"/>
+                      <a:ext cx="6925945" cy="10687685"/>
+                    </a:xfrm>
+                    <a:prstGeom prst="rect">
+                      <a:avLst/>
+                    </a:prstGeom>
+                    <a:noFill/>
+                  </pic:spPr>
+                </pic:pic>
+              </a:graphicData>
+            </a:graphic>
+          </wp:anchor>
+        </w:drawing>
+      </w:r>
+      <w:bookmarkEnd w:id="0"/>
+    </w:p>
+    <w:p>
+      <w:pPr>
+        <w:rPr>
+          <w:b/>
+          <w:bCs/>
+          <w:sz w:val="36"/>
+          <w:szCs w:val="36"/>
+        </w:rPr>
+      </w:pPr>
+    </w:p>
+    <w:p>
+      <w:pPr>
+        <w:rPr>
+          <w:b/>
+          <w:bCs/>
+          <w:sz w:val="36"/>
+          <w:szCs w:val="36"/>
+        </w:rPr>
+      </w:pPr>
+    </w:p>
+    <w:p>
+      <w:pPr>
+        <w:rPr>
+          <w:b/>
+          <w:bCs/>
+          <w:sz w:val="36"/>
+          <w:szCs w:val="36"/>
+        </w:rPr>
+      </w:pPr>
+    </w:p>
+    <w:p>
+      <w:pPr>
+        <w:rPr>
+          <w:b/>
+          <w:bCs/>
+          <w:sz w:val="36"/>
+          <w:szCs w:val="36"/>
+        </w:rPr>
+      </w:pPr>
+    </w:p>
+    <w:p>
+      <w:pPr>
+        <w:rPr>
+          <w:b/>
+          <w:bCs/>
+          <w:sz w:val="36"/>
+          <w:szCs w:val="36"/>
+        </w:rPr>
+      </w:pPr>
+    </w:p>
+    <w:p>
+      <w:pPr>
+        <w:rPr>
+          <w:b/>
+          <w:bCs/>
+          <w:sz w:val="36"/>
+          <w:szCs w:val="36"/>
+        </w:rPr>
+      </w:pPr>
+    </w:p>
+    <w:p>
+      <w:pPr>
+        <w:rPr>
+          <w:b/>
+          <w:bCs/>
+          <w:sz w:val="36"/>
+          <w:szCs w:val="36"/>
+        </w:rPr>
+      </w:pPr>
+    </w:p>
+    <w:p>
+      <w:pPr>
+        <w:rPr>
+          <w:b/>
+          <w:bCs/>
+          <w:sz w:val="36"/>
+          <w:szCs w:val="36"/>
+        </w:rPr>
+      </w:pPr>
+    </w:p>
+    <w:p>
+      <w:pPr>
+        <w:rPr>
+          <w:b/>
+          <w:bCs/>
+          <w:sz w:val="36"/>
+          <w:szCs w:val="36"/>
+        </w:rPr>
+      </w:pPr>
+    </w:p>
+    <w:p>
+      <w:pPr>
+        <w:rPr>
+          <w:b/>
+          <w:bCs/>
+          <w:sz w:val="36"/>
+          <w:szCs w:val="36"/>
+        </w:rPr>
+      </w:pPr>
+    </w:p>
+    <w:p>
+      <w:pPr>
+        <w:rPr>
+          <w:b/>
+          <w:bCs/>
+          <w:sz w:val="36"/>
+          <w:szCs w:val="36"/>
+        </w:rPr>
+      </w:pPr>
+    </w:p>
+    <w:p>
+      <w:pPr>
+        <w:rPr>
+          <w:b/>
+          <w:bCs/>
+          <w:sz w:val="36"/>
+          <w:szCs w:val="36"/>
+        </w:rPr>
+      </w:pPr>
+    </w:p>
+    <w:p>
+      <w:pPr>
+        <w:rPr>
+          <w:b/>
+          <w:bCs/>
+          <w:sz w:val="36"/>
+          <w:szCs w:val="36"/>
+        </w:rPr>
+      </w:pPr>
+    </w:p>
+    <w:p>
+      <w:pPr>
+        <w:rPr>
+          <w:b/>
+          <w:bCs/>
+          <w:sz w:val="36"/>
+          <w:szCs w:val="36"/>
+        </w:rPr>
+      </w:pPr>
+    </w:p>
+    <w:p>
+      <w:pPr>
+        <w:rPr>
+          <w:b/>
+          <w:bCs/>
+          <w:sz w:val="36"/>
+          <w:szCs w:val="36"/>
+        </w:rPr>
+      </w:pPr>
+    </w:p>
+    <w:p>
+      <w:pPr>
+        <w:rPr>
+          <w:b/>
+          <w:bCs/>
+          <w:sz w:val="36"/>
+          <w:szCs w:val="36"/>
+        </w:rPr>
+      </w:pPr>
+    </w:p>
+    <w:p>
+      <w:pPr>
+        <w:rPr>
+          <w:b/>
+          <w:bCs/>
+          <w:sz w:val="36"/>
+          <w:szCs w:val="36"/>
+        </w:rPr>
+      </w:pPr>
+    </w:p>
+    <w:p>
+      <w:pPr>
+        <w:rPr>
+          <w:b/>
+          <w:bCs/>
+          <w:sz w:val="36"/>
+          <w:szCs w:val="36"/>
+        </w:rPr>
+      </w:pPr>
+    </w:p>
+    <w:p>
+      <w:pPr>
+        <w:rPr>
+          <w:b/>
+          <w:bCs/>
+          <w:sz w:val="36"/>
+          <w:szCs w:val="36"/>
+        </w:rPr>
+      </w:pPr>
+      <w:r>
+        <w:rPr>
+          <w:b/>
+          <w:bCs/>
+          <w:sz w:val="36"/>
+          <w:szCs w:val="36"/>
+        </w:rPr>
+        <mc:AlternateContent>
+          <mc:Choice Requires="wps">
+            <w:drawing>
+              <wp:anchor distT="0" distB="0" distL="114300" distR="114300" simplePos="0" relativeHeight="251661312" behindDoc="0" locked="0" layoutInCell="1" allowOverlap="1" wp14:anchorId="63318E3F" wp14:editId="050FFF42">
+                <wp:simplePos x="0" y="0"/>
+                <wp:positionH relativeFrom="column">
+                  <wp:posOffset>2606403</wp:posOffset>
+                </wp:positionH>
+                <wp:positionV relativeFrom="paragraph">
+                  <wp:posOffset>1596299</wp:posOffset>
+                </wp:positionV>
+                <wp:extent cx="3622040" cy="403225"/>
+                <wp:effectExtent l="0" t="0" r="0" b="0"/>
+                <wp:wrapNone/>
+                <wp:docPr id="6" name="Text Box 10"/>
+                <wp:cNvGraphicFramePr>
+                  <a:graphicFrameLocks xmlns:a="http://schemas.openxmlformats.org/drawingml/2006/main"/>
+                </wp:cNvGraphicFramePr>
+                <a:graphic xmlns:a="http://schemas.openxmlformats.org/drawingml/2006/main">
+                  <a:graphicData uri="http://schemas.microsoft.com/office/word/2010/wordprocessingShape">
+                    <wps:wsp>
+                      <wps:cNvSpPr txBox="1">
+                        <a:spLocks noChangeArrowheads="1"/>
+                      </wps:cNvSpPr>
+                      <wps:spPr bwMode="auto">
+                        <a:xfrm>
+                          <a:off x="0" y="0"/>
+                          <a:ext cx="3622040" cy="403225"/>
+                        </a:xfrm>
+                        <a:prstGeom prst="rect">
+                          <a:avLst/>
+                        </a:prstGeom>
+                        <a:noFill/>
+                        <a:ln>
+                          <a:noFill/>
+                        </a:ln>
+                        <a:extLst>
+                          <a:ext uri="{909E8E84-426E-40DD-AFC4-6F175D3DCCD1}">
+                            <a14:hiddenFill xmlns:a14="http://schemas.microsoft.com/office/drawing/2010/main">
+                              <a:solidFill>
+                                <a:srgbClr val="FFFFFF"/>
+                              </a:solidFill>
+                            </a14:hiddenFill>
+                          </a:ext>
+                          <a:ext uri="{91240B29-F687-4F45-9708-019B960494DF}">
+                            <a14:hiddenLine xmlns:a14="http://schemas.microsoft.com/office/drawing/2010/main" w="9525">
+                              <a:solidFill>
+                                <a:srgbClr val="000000"/>
+                              </a:solidFill>
+                              <a:miter lim="800000"/>
+                              <a:headEnd/>
+                              <a:tailEnd/>
+                            </a14:hiddenLine>
+                          </a:ext>
+                        </a:extLst>
+                      </wps:spPr>
+                      <wps:txbx>
+                        <w:txbxContent>
+                          <w:p>
+                            <w:pPr>
+                              <w:jc w:val="right"/>
+                              <w:rPr>
+                                <w:b/>
+                                <w:sz w:val="36"/>
+                              </w:rPr>
+                            </w:pPr>
+                            <w:r>
+                              <w:rPr>
+                                <w:b/>
+                                <w:sz w:val="36"/>
+                              </w:rPr>
+                              <w:fldChar w:fldCharType="begin"/>
+                            </w:r>
+                            <w:r>
+                              <w:rPr>
+                                <w:b/>
+                                <w:sz w:val="36"/>
+                              </w:rPr>
+                              <w:instrText xml:space="preserve"> DATE  \@ "yyyy"  \* MERGEFORMAT </w:instrText>
+                            </w:r>
+                            <w:r>
+                              <w:rPr>
+                                <w:b/>
+                                <w:sz w:val="36"/>
+                              </w:rPr>
+                              <w:fldChar w:fldCharType="separate"/>
+                            </w:r>
+                            <w:r>
+                              <w:rPr>
+                                <w:b/>
+                                <w:noProof/>
+                                <w:sz w:val="36"/>
+                              </w:rPr>
+                              <w:t>2020</w:t>
+                            </w:r>
+                            <w:r>
+                              <w:rPr>
+                                <w:b/>
+                                <w:sz w:val="36"/>
+                              </w:rPr>
+                              <w:fldChar w:fldCharType="end"/>
+                            </w:r>
+                          </w:p>
+                        </w:txbxContent>
+                      </wps:txbx>
+                      <wps:bodyPr rot="0" vert="horz" wrap="square" lIns="91440" tIns="45720" rIns="91440" bIns="45720" anchor="t" anchorCtr="0" upright="1">
+                        <a:noAutofit/>
+                      </wps:bodyPr>
+                    </wps:wsp>
+                  </a:graphicData>
+                </a:graphic>
+              </wp:anchor>
+            </w:drawing>
+          </mc:Choice>
+          <mc:Fallback>
+            <w:pict>
+              <v:shape w14:anchorId="63318E3F" id="Text Box 10" o:spid="_x0000_s1027" type="#_x0000_t202" style="position:absolute;margin-left:205.25pt;margin-top:125.7pt;width:285.2pt;height:31.75pt;z-index:251661312;visibility:visible;mso-wrap-style:square;mso-wrap-distance-left:9pt;mso-wrap-distance-top:0;mso-wrap-distance-right:9pt;mso-wrap-distance-bottom:0;mso-position-horizontal:absolute;mso-position-horizontal-relative:text;mso-position-vertical:absolute;mso-position-vertical-relative:text;v-text-anchor:top" o:gfxdata="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" filled="f" stroked="f">
+                <v:textbox>
+                  <w:txbxContent>
+                    <w:p>
+                      <w:pPr>
+                        <w:jc w:val="right"/>
+                        <w:rPr>
+                          <w:b/>
+                          <w:sz w:val="36"/>
+                        </w:rPr>
+                      </w:pPr>
+                      <w:r>
+                        <w:rPr>
+                          <w:b/>
+                          <w:sz w:val="36"/>
+                        </w:rPr>
+                        <w:fldChar w:fldCharType="begin"/>
+                      </w:r>
+                      <w:r>
+                        <w:rPr>
+                          <w:b/>
+                          <w:sz w:val="36"/>
+                        </w:rPr>
+                        <w:instrText xml:space="preserve"> DATE  \@ "yyyy"  \* MERGEFORMAT </w:instrText>
+                      </w:r>
+                      <w:r>
+                        <w:rPr>
+                          <w:b/>
+                          <w:sz w:val="36"/>
+                        </w:rPr>
+                        <w:fldChar w:fldCharType="separate"/>
+                      </w:r>
+                      <w:r>
+                        <w:rPr>
+                          <w:b/>
+                          <w:noProof/>
+                          <w:sz w:val="36"/>
+                        </w:rPr>
+                        <w:t>2020</w:t>
+                      </w:r>
+                      <w:r>
+                        <w:rPr>
+                          <w:b/>
+                          <w:sz w:val="36"/>
+                        </w:rPr>
+                        <w:fldChar w:fldCharType="end"/>
+                      </w:r>
+                    </w:p>
+                  </w:txbxContent>
+                </v:textbox>
+              </v:shape>
+            </w:pict>
+          </mc:Fallback>
+        </mc:AlternateContent>
+      </w:r>
+    </w:p>
+    <w:p>
+      <w:pPr>
+        <w:rPr>
+          <w:b/>
+          <w:bCs/>
+          <w:sz w:val="36"/>
+          <w:szCs w:val="36"/>
+        </w:rPr>
+      </w:pPr>
+    </w:p>
+    <w:p>
+      <w:pPr>
+        <w:rPr>
+          <w:b/>
+          <w:bCs/>
+          <w:sz w:val="36"/>
+          <w:szCs w:val="36"/>
+        </w:rPr>
+      </w:pPr>
+    </w:p>
     <w:p>
       <w:pPr>
         <w:rPr>
@@ -60,7 +781,7 @@
                     </pic:cNvPicPr>
                   </pic:nvPicPr>
                   <pic:blipFill>
-                    <a:blip r:embed="rId5">
+                    <a:blip r:embed="rId9">
                       <a:extLst>
                         <a:ext uri="{28A0092B-C50C-407E-A947-70E740481C1C}">
                           <a14:useLocalDpi xmlns:a14="http://schemas.microsoft.com/office/drawing/2010/main" val="0"/>
@@ -103,47 +824,47 @@
     </w:p>
     <w:p>
       <w:pPr>
-        <w:pStyle w:val="Heading1"/>
-      </w:pPr>
-    </w:p>
-    <w:p>
-      <w:pPr>
-        <w:pStyle w:val="Heading1"/>
-      </w:pPr>
-    </w:p>
-    <w:p>
-      <w:pPr>
-        <w:pStyle w:val="Heading1"/>
-      </w:pPr>
-    </w:p>
-    <w:p>
-      <w:pPr>
-        <w:pStyle w:val="Heading1"/>
-      </w:pPr>
-    </w:p>
-    <w:p>
-      <w:pPr>
-        <w:pStyle w:val="Heading1"/>
-      </w:pPr>
-    </w:p>
-    <w:p>
-      <w:pPr>
-        <w:pStyle w:val="Heading1"/>
-      </w:pPr>
-    </w:p>
-    <w:p>
-      <w:pPr>
-        <w:pStyle w:val="Heading1"/>
-      </w:pPr>
-    </w:p>
-    <w:p>
-      <w:pPr>
-        <w:pStyle w:val="Heading1"/>
-      </w:pPr>
-    </w:p>
-    <w:p>
-      <w:pPr>
-        <w:pStyle w:val="Heading1"/>
+        <w:pStyle w:val="Ttulo1"/>
+      </w:pPr>
+    </w:p>
+    <w:p>
+      <w:pPr>
+        <w:pStyle w:val="Ttulo1"/>
+      </w:pPr>
+    </w:p>
+    <w:p>
+      <w:pPr>
+        <w:pStyle w:val="Ttulo1"/>
+      </w:pPr>
+    </w:p>
+    <w:p>
+      <w:pPr>
+        <w:pStyle w:val="Ttulo1"/>
+      </w:pPr>
+    </w:p>
+    <w:p>
+      <w:pPr>
+        <w:pStyle w:val="Ttulo1"/>
+      </w:pPr>
+    </w:p>
+    <w:p>
+      <w:pPr>
+        <w:pStyle w:val="Ttulo1"/>
+      </w:pPr>
+    </w:p>
+    <w:p>
+      <w:pPr>
+        <w:pStyle w:val="Ttulo1"/>
+      </w:pPr>
+    </w:p>
+    <w:p>
+      <w:pPr>
+        <w:pStyle w:val="Ttulo1"/>
+      </w:pPr>
+    </w:p>
+    <w:p>
+      <w:pPr>
+        <w:pStyle w:val="Ttulo1"/>
       </w:pPr>
       <w:r>
         <w:t>Inicio del programa</w:t>
@@ -176,7 +897,7 @@
     </w:p>
     <w:p>
       <w:pPr>
-        <w:pStyle w:val="Heading1"/>
+        <w:pStyle w:val="Ttulo1"/>
       </w:pPr>
       <w:r>
         <w:t>Identificadores</w:t>
@@ -212,7 +933,7 @@
     </w:p>
     <w:p>
       <w:pPr>
-        <w:pStyle w:val="Heading1"/>
+        <w:pStyle w:val="Ttulo1"/>
       </w:pPr>
       <w:r>
         <w:t>N</w:t>
@@ -298,11 +1019,93 @@
     </w:p>
     <w:p>
       <w:pPr>
-        <w:pStyle w:val="Heading1"/>
+        <w:pStyle w:val="Ttulo1"/>
+      </w:pPr>
+      <w:r>
+        <w:t>Operadores aritméticos</w:t>
+      </w:r>
+    </w:p>
+    <w:p>
+      <w:pPr>
+        <w:pStyle w:val="Code"/>
+      </w:pPr>
+      <w:r>
+        <w:t>&lt;PLUS&gt; ::= “</w:t>
+      </w:r>
+      <w:r>
+        <w:t xml:space="preserve"> </w:t>
+      </w:r>
+      <w:r>
+        <w:t>+</w:t>
+      </w:r>
+      <w:r>
+        <w:t xml:space="preserve"> </w:t>
+      </w:r>
+      <w:r>
+        <w:t>”</w:t>
+      </w:r>
+    </w:p>
+    <w:p>
+      <w:pPr>
+        <w:pStyle w:val="Code"/>
+      </w:pPr>
+      <w:r>
+        <w:t>&lt;MINUS&gt; ::= “</w:t>
+      </w:r>
+      <w:r>
+        <w:t xml:space="preserve"> </w:t>
+      </w:r>
+      <w:r>
+        <w:t>-</w:t>
+      </w:r>
+      <w:r>
+        <w:t xml:space="preserve"> </w:t>
+      </w:r>
+      <w:r>
+        <w:t>“</w:t>
+      </w:r>
+    </w:p>
+    <w:p>
+      <w:pPr>
+        <w:pStyle w:val="Code"/>
+      </w:pPr>
+      <w:r>
+        <w:t>&lt;TIMES&gt; ::= “</w:t>
+      </w:r>
+      <w:r>
+        <w:t xml:space="preserve"> </w:t>
+      </w:r>
+      <w:r>
+        <w:t>*</w:t>
+      </w:r>
+      <w:r>
+        <w:t xml:space="preserve"> </w:t>
+      </w:r>
+      <w:r>
+        <w:t>”</w:t>
+      </w:r>
+    </w:p>
+    <w:p>
+      <w:pPr>
+        <w:pStyle w:val="Code"/>
+      </w:pPr>
+      <w:r>
+        <w:t>&lt;DIVIDE&gt; ::= “ / “</w:t>
+      </w:r>
+    </w:p>
+    <w:p>
+      <w:pPr>
+        <w:pStyle w:val="Ttulo1"/>
       </w:pPr>
       <w:r>
         <w:lastRenderedPageBreak/>
-        <w:t>Operadores aritméticos</w:t>
+        <w:t>S</w:t>
+      </w:r>
+      <w:r>
+        <w:t>í</w:t>
+      </w:r>
+      <w:r>
+        <w:t>mbolos reservados</w:t>
       </w:r>
     </w:p>
     <w:p>
@@ -310,19 +1113,7 @@
         <w:pStyle w:val="Code"/>
       </w:pPr>
       <w:r>
-        <w:t>&lt;PLUS&gt; ::= “</w:t>
-      </w:r>
-      <w:r>
-        <w:t xml:space="preserve"> </w:t>
-      </w:r>
-      <w:r>
-        <w:t>+</w:t>
-      </w:r>
-      <w:r>
-        <w:t xml:space="preserve"> </w:t>
-      </w:r>
-      <w:r>
-        <w:t>”</w:t>
+        <w:t>&lt;INCR&gt; ::= “ ++ “</w:t>
       </w:r>
     </w:p>
     <w:p>
@@ -330,19 +1121,7 @@
         <w:pStyle w:val="Code"/>
       </w:pPr>
       <w:r>
-        <w:t>&lt;MINUS&gt; ::= “</w:t>
-      </w:r>
-      <w:r>
-        <w:t xml:space="preserve"> </w:t>
-      </w:r>
-      <w:r>
-        <w:t>-</w:t>
-      </w:r>
-      <w:r>
-        <w:t xml:space="preserve"> </w:t>
-      </w:r>
-      <w:r>
-        <w:t>“</w:t>
+        <w:t>&lt;DECR&gt; ::= “ – “</w:t>
       </w:r>
     </w:p>
     <w:p>
@@ -350,65 +1129,74 @@
         <w:pStyle w:val="Code"/>
       </w:pPr>
       <w:r>
-        <w:t>&lt;TIMES&gt; ::= “</w:t>
-      </w:r>
-      <w:r>
-        <w:t xml:space="preserve"> </w:t>
-      </w:r>
-      <w:r>
-        <w:t>*</w:t>
-      </w:r>
-      <w:r>
-        <w:t xml:space="preserve"> </w:t>
-      </w:r>
-      <w:r>
-        <w:t>”</w:t>
+        <w:t>&lt;ASIGNACION&gt; ::= “ = “</w:t>
       </w:r>
     </w:p>
     <w:p>
       <w:pPr>
         <w:pStyle w:val="Code"/>
-      </w:pPr>
-      <w:r>
-        <w:t>&lt;DIVIDE&gt; ::= “ / “</w:t>
-      </w:r>
-    </w:p>
-    <w:p>
-      <w:pPr>
-        <w:pStyle w:val="Heading1"/>
-      </w:pPr>
-      <w:r>
-        <w:t>S</w:t>
-      </w:r>
-      <w:r>
-        <w:t>í</w:t>
-      </w:r>
-      <w:r>
-        <w:t>mbolos reservados</w:t>
+        <w:rPr>
+          <w:lang w:val="en-US"/>
+        </w:rPr>
+      </w:pPr>
+      <w:r>
+        <w:rPr>
+          <w:lang w:val="en-US"/>
+        </w:rPr>
+        <w:t>&lt;DOUBLECOMMA&gt; ::= “ “ “</w:t>
       </w:r>
     </w:p>
     <w:p>
       <w:pPr>
         <w:pStyle w:val="Code"/>
-      </w:pPr>
-      <w:r>
-        <w:t>&lt;INCR&gt; ::= “ ++ “</w:t>
+        <w:rPr>
+          <w:rFonts w:asciiTheme="minorHAnsi" w:hAnsiTheme="minorHAnsi"/>
+        </w:rPr>
+      </w:pPr>
+      <w:r>
+        <w:t>&lt;COLON&gt; ::=  “ : ”</w:t>
+      </w:r>
+    </w:p>
+    <w:p>
+      <w:pPr>
+        <w:pStyle w:val="Ttulo1"/>
+        <w:rPr>
+          <w:lang w:val="en-US"/>
+        </w:rPr>
+      </w:pPr>
+      <w:r>
+        <w:rPr>
+          <w:lang w:val="en-US"/>
+        </w:rPr>
+        <w:t>Operadores lógicos</w:t>
       </w:r>
     </w:p>
     <w:p>
       <w:pPr>
         <w:pStyle w:val="Code"/>
-      </w:pPr>
-      <w:r>
-        <w:t>&lt;DECR&gt; ::= “ – “</w:t>
+        <w:rPr>
+          <w:lang w:val="en-US"/>
+        </w:rPr>
+      </w:pPr>
+      <w:r>
+        <w:rPr>
+          <w:lang w:val="en-US"/>
+        </w:rPr>
+        <w:t>&lt;AND&gt; ::= “ and “</w:t>
       </w:r>
     </w:p>
     <w:p>
       <w:pPr>
         <w:pStyle w:val="Code"/>
-      </w:pPr>
-      <w:r>
-        <w:t>&lt;ASIGNACION&gt; ::= “ = “</w:t>
+        <w:rPr>
+          <w:lang w:val="en-US"/>
+        </w:rPr>
+      </w:pPr>
+      <w:r>
+        <w:rPr>
+          <w:lang w:val="en-US"/>
+        </w:rPr>
+        <w:t>&lt;OR&gt; ::= “ or “</w:t>
       </w:r>
     </w:p>
     <w:p>
@@ -422,80 +1210,45 @@
         <w:rPr>
           <w:lang w:val="en-US"/>
         </w:rPr>
-        <w:t>&lt;DOUBLECOMMA&gt; ::= “ “ “</w:t>
+        <w:t>&lt;NOT&gt; ::= “</w:t>
+      </w:r>
+      <w:r>
+        <w:rPr>
+          <w:lang w:val="en-US"/>
+        </w:rPr>
+        <w:t xml:space="preserve"> not “</w:t>
       </w:r>
     </w:p>
     <w:p>
       <w:pPr>
         <w:pStyle w:val="Code"/>
-        <w:rPr>
-          <w:rFonts w:asciiTheme="minorHAnsi" w:hAnsiTheme="minorHAnsi"/>
-        </w:rPr>
-      </w:pPr>
-      <w:r>
-        <w:t>&lt;COLON&gt; ::=  “ : ”</w:t>
-      </w:r>
-    </w:p>
-    <w:p>
-      <w:pPr>
-        <w:pStyle w:val="Heading1"/>
-        <w:rPr>
-          <w:lang w:val="en-US"/>
-        </w:rPr>
-      </w:pPr>
-      <w:r>
-        <w:rPr>
-          <w:lang w:val="en-US"/>
-        </w:rPr>
-        <w:t>Operadores lógicos</w:t>
+      </w:pPr>
+      <w:r>
+        <w:t>&lt;EQ&gt; ::= “ == “</w:t>
       </w:r>
     </w:p>
     <w:p>
       <w:pPr>
         <w:pStyle w:val="Code"/>
-        <w:rPr>
-          <w:lang w:val="en-US"/>
-        </w:rPr>
-      </w:pPr>
-      <w:r>
-        <w:rPr>
-          <w:lang w:val="en-US"/>
-        </w:rPr>
-        <w:t>&lt;AND&gt; ::= “ and “</w:t>
+      </w:pPr>
+      <w:r>
+        <w:t>&lt;BIG&gt; ::= “ &gt; “</w:t>
       </w:r>
     </w:p>
     <w:p>
       <w:pPr>
         <w:pStyle w:val="Code"/>
-        <w:rPr>
-          <w:lang w:val="en-US"/>
-        </w:rPr>
-      </w:pPr>
-      <w:r>
-        <w:rPr>
-          <w:lang w:val="en-US"/>
-        </w:rPr>
-        <w:t>&lt;OR&gt; ::= “ or “</w:t>
+      </w:pPr>
+      <w:r>
+        <w:t>&lt;LESS&gt; ::= “ &lt; “</w:t>
       </w:r>
     </w:p>
     <w:p>
       <w:pPr>
         <w:pStyle w:val="Code"/>
-        <w:rPr>
-          <w:lang w:val="en-US"/>
-        </w:rPr>
-      </w:pPr>
-      <w:r>
-        <w:rPr>
-          <w:lang w:val="en-US"/>
-        </w:rPr>
-        <w:t>&lt;NOT&gt; ::= “</w:t>
-      </w:r>
-      <w:r>
-        <w:rPr>
-          <w:lang w:val="en-US"/>
-        </w:rPr>
-        <w:t xml:space="preserve"> not “</w:t>
+      </w:pPr>
+      <w:r>
+        <w:t>&lt;BIGEQ&gt; ::= “ &gt;= “</w:t>
       </w:r>
     </w:p>
     <w:p>
@@ -503,7 +1256,7 @@
         <w:pStyle w:val="Code"/>
       </w:pPr>
       <w:r>
-        <w:t>&lt;EQ&gt; ::= “ == “</w:t>
+        <w:t>&lt;LESSEQ&gt; ::= “ &lt;= “</w:t>
       </w:r>
     </w:p>
     <w:p>
@@ -511,38 +1264,6 @@
         <w:pStyle w:val="Code"/>
       </w:pPr>
       <w:r>
-        <w:t>&lt;BIG&gt; ::= “ &gt; “</w:t>
-      </w:r>
-    </w:p>
-    <w:p>
-      <w:pPr>
-        <w:pStyle w:val="Code"/>
-      </w:pPr>
-      <w:r>
-        <w:t>&lt;LESS&gt; ::= “ &lt; “</w:t>
-      </w:r>
-    </w:p>
-    <w:p>
-      <w:pPr>
-        <w:pStyle w:val="Code"/>
-      </w:pPr>
-      <w:r>
-        <w:t>&lt;BIGEQ&gt; ::= “ &gt;= “</w:t>
-      </w:r>
-    </w:p>
-    <w:p>
-      <w:pPr>
-        <w:pStyle w:val="Code"/>
-      </w:pPr>
-      <w:r>
-        <w:t>&lt;LESSEQ&gt; ::= “ &lt;= “</w:t>
-      </w:r>
-    </w:p>
-    <w:p>
-      <w:pPr>
-        <w:pStyle w:val="Code"/>
-      </w:pPr>
-      <w:r>
         <w:t xml:space="preserve">&lt;NOTEQ&gt; ::= “ </w:t>
       </w:r>
       <w:r>
@@ -554,7 +1275,7 @@
     </w:p>
     <w:p>
       <w:pPr>
-        <w:pStyle w:val="Heading1"/>
+        <w:pStyle w:val="Ttulo1"/>
       </w:pPr>
       <w:r>
         <w:t>Declaración de variables</w:t>
@@ -737,60 +1458,104 @@
     <w:p/>
     <w:p>
       <w:pPr>
-        <w:pStyle w:val="Heading1"/>
-      </w:pPr>
-      <w:r>
+        <w:pStyle w:val="Ttulo1"/>
+      </w:pPr>
+      <w:r>
+        <w:t>Estructura de un programa</w:t>
+      </w:r>
+    </w:p>
+    <w:p>
+      <w:r>
+        <w:t>La</w:t>
+      </w:r>
+      <w:r>
+        <w:t xml:space="preserve"> estructura básica de un programa está definida por:</w:t>
+      </w:r>
+    </w:p>
+    <w:p>
+      <w:r>
+        <w:t>&lt;Programa&gt; ::= &lt;DEF&gt;&lt;IDENTIFIER&gt;&lt;COLON&gt;</w:t>
+      </w:r>
+      <w:proofErr w:type="spellStart"/>
+      <w:r>
+        <w:t>Code</w:t>
+      </w:r>
+      <w:proofErr w:type="spellEnd"/>
+      <w:r>
+        <w:t xml:space="preserve">( )&lt;END&gt;&lt;EOF&gt; </w:t>
+      </w:r>
+    </w:p>
+    <w:p>
+      <w:pPr>
+        <w:pStyle w:val="Ttulo1"/>
+        <w:rPr>
+          <w:lang w:val="en-US"/>
+        </w:rPr>
+      </w:pPr>
+      <w:r>
+        <w:rPr>
+          <w:lang w:val="en-US"/>
+        </w:rPr>
         <w:lastRenderedPageBreak/>
-        <w:t>Estructura de un programa</w:t>
-      </w:r>
-    </w:p>
-    <w:p>
-      <w:r>
-        <w:t>La</w:t>
-      </w:r>
-      <w:r>
-        <w:t xml:space="preserve"> estructura básica de un programa está definida por:</w:t>
-      </w:r>
-    </w:p>
-    <w:p>
-      <w:r>
-        <w:t>&lt;Programa&gt; ::= &lt;DEF&gt;&lt;IDENTIFIER&gt;&lt;COLON&gt;</w:t>
+        <w:t>Sentencias</w:t>
+      </w:r>
+    </w:p>
+    <w:p>
+      <w:pPr>
+        <w:pStyle w:val="Ttulo2"/>
+        <w:rPr>
+          <w:lang w:val="en-US"/>
+        </w:rPr>
+      </w:pPr>
+      <w:r>
+        <w:rPr>
+          <w:lang w:val="en-US"/>
+        </w:rPr>
+        <w:t>Sentencia if</w:t>
+      </w:r>
+    </w:p>
+    <w:p>
+      <w:pPr>
+        <w:pStyle w:val="Code"/>
+        <w:rPr>
+          <w:lang w:val="en-US"/>
+        </w:rPr>
+      </w:pPr>
+      <w:r>
+        <w:rPr>
+          <w:lang w:val="en-US"/>
+        </w:rPr>
+        <w:t>&lt;IF&gt; ::= &lt;IF&gt;Comparacion()&lt;COLON&gt;Code()&lt;END&gt;</w:t>
+      </w:r>
+    </w:p>
+    <w:p>
+      <w:pPr>
+        <w:pStyle w:val="Ttulo3"/>
+        <w:rPr>
+          <w:lang w:val="en-US"/>
+        </w:rPr>
+      </w:pPr>
+      <w:r>
+        <w:rPr>
+          <w:lang w:val="en-US"/>
+        </w:rPr>
+        <w:t>Comparación</w:t>
+      </w:r>
+    </w:p>
+    <w:p>
+      <w:r>
+        <w:t>Una comparación puede ser u</w:t>
+      </w:r>
+      <w:r>
+        <w:t xml:space="preserve">sada en una sentencia </w:t>
       </w:r>
       <w:proofErr w:type="spellStart"/>
       <w:r>
-        <w:t>Code</w:t>
+        <w:t>if</w:t>
       </w:r>
       <w:proofErr w:type="spellEnd"/>
       <w:r>
-        <w:t xml:space="preserve">( )&lt;END&gt;&lt;EOF&gt; </w:t>
-      </w:r>
-    </w:p>
-    <w:p>
-      <w:pPr>
-        <w:pStyle w:val="Heading1"/>
-        <w:rPr>
-          <w:lang w:val="en-US"/>
-        </w:rPr>
-      </w:pPr>
-      <w:r>
-        <w:rPr>
-          <w:lang w:val="en-US"/>
-        </w:rPr>
-        <w:t>Sentencias</w:t>
-      </w:r>
-    </w:p>
-    <w:p>
-      <w:pPr>
-        <w:pStyle w:val="Heading2"/>
-        <w:rPr>
-          <w:lang w:val="en-US"/>
-        </w:rPr>
-      </w:pPr>
-      <w:r>
-        <w:rPr>
-          <w:lang w:val="en-US"/>
-        </w:rPr>
-        <w:t>Sentencia if</w:t>
+        <w:t xml:space="preserve"> y está dada por:</w:t>
       </w:r>
     </w:p>
     <w:p>
@@ -804,37 +1569,73 @@
         <w:rPr>
           <w:lang w:val="en-US"/>
         </w:rPr>
-        <w:t>&lt;IF&gt; ::= &lt;IF&gt;Comparacion()&lt;COLON&gt;Code()&lt;END&gt;</w:t>
-      </w:r>
-    </w:p>
-    <w:p>
-      <w:pPr>
-        <w:pStyle w:val="Heading3"/>
-        <w:rPr>
-          <w:lang w:val="en-US"/>
-        </w:rPr>
-      </w:pPr>
-      <w:r>
-        <w:rPr>
-          <w:lang w:val="en-US"/>
-        </w:rPr>
-        <w:t>Comparación</w:t>
-      </w:r>
-    </w:p>
-    <w:p>
-      <w:r>
-        <w:t>Una comparación puede ser u</w:t>
-      </w:r>
-      <w:r>
-        <w:t xml:space="preserve">sada en una sentencia </w:t>
-      </w:r>
-      <w:proofErr w:type="spellStart"/>
-      <w:r>
-        <w:t>if</w:t>
-      </w:r>
-      <w:proofErr w:type="spellEnd"/>
-      <w:r>
-        <w:t xml:space="preserve"> y está dada por:</w:t>
+        <w:t xml:space="preserve">&lt;Comparacion&gt; ::= </w:t>
+      </w:r>
+      <w:r>
+        <w:rPr>
+          <w:lang w:val="en-US"/>
+        </w:rPr>
+        <w:t>{</w:t>
+      </w:r>
+      <w:r>
+        <w:rPr>
+          <w:lang w:val="en-US"/>
+        </w:rPr>
+        <w:t>[&lt;IDENTIFIER&gt;][&lt;IDENTIFIER&gt;</w:t>
+      </w:r>
+      <w:r>
+        <w:rPr>
+          <w:lang w:val="en-US"/>
+        </w:rPr>
+        <w:t>[&lt;LESS&gt;]</w:t>
+      </w:r>
+      <w:r>
+        <w:rPr>
+          <w:lang w:val="en-US"/>
+        </w:rPr>
+        <w:t>[&lt;LESSEQ&gt;][&lt;BIG&gt;]</w:t>
+      </w:r>
+      <w:r>
+        <w:rPr>
+          <w:lang w:val="en-US"/>
+        </w:rPr>
+        <w:t>[&lt;BIGEQ&gt;][&lt;NOT&gt;]</w:t>
+      </w:r>
+      <w:r>
+        <w:rPr>
+          <w:lang w:val="en-US"/>
+        </w:rPr>
+        <w:t>&lt;IDENTIFIER&gt;</w:t>
+      </w:r>
+      <w:r>
+        <w:rPr>
+          <w:lang w:val="en-US"/>
+        </w:rPr>
+        <w:t>]</w:t>
+      </w:r>
+      <w:r>
+        <w:rPr>
+          <w:lang w:val="en-US"/>
+        </w:rPr>
+        <w:t>[&lt;IDENTIFIER&gt;</w:t>
+      </w:r>
+      <w:r>
+        <w:rPr>
+          <w:lang w:val="en-US"/>
+        </w:rPr>
+        <w:t>[&lt;LESS&gt;][&lt;LESSEQ&gt;][&lt;BIG&gt;][&lt;BIGEQ&gt;][&lt;NOT&gt;]&lt;IDENTIFIER&gt;[&lt;OR&gt;][AND][&lt;NOT&gt;]</w:t>
+      </w:r>
+      <w:r>
+        <w:rPr>
+          <w:lang w:val="en-US"/>
+        </w:rPr>
+        <w:t>]</w:t>
+      </w:r>
+      <w:r>
+        <w:rPr>
+          <w:lang w:val="en-US"/>
+        </w:rPr>
+        <w:t>}</w:t>
       </w:r>
     </w:p>
     <w:p>
@@ -844,92 +1645,10 @@
           <w:lang w:val="en-US"/>
         </w:rPr>
       </w:pPr>
-      <w:r>
-        <w:rPr>
-          <w:lang w:val="en-US"/>
-        </w:rPr>
-        <w:t xml:space="preserve">&lt;Comparacion&gt; ::= </w:t>
-      </w:r>
-      <w:r>
-        <w:rPr>
-          <w:lang w:val="en-US"/>
-        </w:rPr>
-        <w:t>{</w:t>
-      </w:r>
-      <w:r>
-        <w:rPr>
-          <w:lang w:val="en-US"/>
-        </w:rPr>
-        <w:t>[&lt;IDENTIFIER&gt;][&lt;IDENTIFIER&gt;</w:t>
-      </w:r>
-      <w:r>
-        <w:rPr>
-          <w:lang w:val="en-US"/>
-        </w:rPr>
-        <w:t>[&lt;LESS&gt;]</w:t>
-      </w:r>
-      <w:r>
-        <w:rPr>
-          <w:lang w:val="en-US"/>
-        </w:rPr>
-        <w:t>[&lt;LESSEQ&gt;][&lt;BIG&gt;]</w:t>
-      </w:r>
-      <w:r>
-        <w:rPr>
-          <w:lang w:val="en-US"/>
-        </w:rPr>
-        <w:t>[&lt;BIGEQ&gt;][&lt;NOT&gt;]</w:t>
-      </w:r>
-      <w:r>
-        <w:rPr>
-          <w:lang w:val="en-US"/>
-        </w:rPr>
-        <w:t>&lt;IDENTIFIER&gt;</w:t>
-      </w:r>
-      <w:r>
-        <w:rPr>
-          <w:lang w:val="en-US"/>
-        </w:rPr>
-        <w:t>]</w:t>
-      </w:r>
-      <w:r>
-        <w:rPr>
-          <w:lang w:val="en-US"/>
-        </w:rPr>
-        <w:t>[&lt;IDENTIFIER&gt;</w:t>
-      </w:r>
-      <w:r>
-        <w:rPr>
-          <w:lang w:val="en-US"/>
-        </w:rPr>
-        <w:t>[&lt;LESS&gt;][&lt;LESSEQ&gt;][&lt;BIG&gt;][&lt;BIGEQ&gt;][&lt;NOT&gt;]&lt;IDENTIFIER&gt;[&lt;OR&gt;][AND][&lt;NOT&gt;]</w:t>
-      </w:r>
-      <w:r>
-        <w:rPr>
-          <w:lang w:val="en-US"/>
-        </w:rPr>
-        <w:t>]</w:t>
-      </w:r>
-      <w:r>
-        <w:rPr>
-          <w:lang w:val="en-US"/>
-        </w:rPr>
-        <w:t>}</w:t>
-      </w:r>
-    </w:p>
-    <w:p>
-      <w:pPr>
-        <w:pStyle w:val="Code"/>
-        <w:rPr>
-          <w:lang w:val="en-US"/>
-        </w:rPr>
-      </w:pPr>
-      <w:bookmarkStart w:id="0" w:name="_GoBack"/>
-      <w:bookmarkEnd w:id="0"/>
     </w:p>
     <w:tbl>
       <w:tblPr>
-        <w:tblStyle w:val="GridTable4-Accent1"/>
+        <w:tblStyle w:val="Tablaconcuadrcula4-nfasis1"/>
         <w:tblW w:w="0" w:type="auto"/>
         <w:tblLook w:val="04A0" w:firstRow="1" w:lastRow="0" w:firstColumn="1" w:lastColumn="0" w:noHBand="0" w:noVBand="1"/>
       </w:tblPr>
@@ -1131,7 +1850,7 @@
     </w:p>
     <w:tbl>
       <w:tblPr>
-        <w:tblStyle w:val="GridTable4-Accent1"/>
+        <w:tblStyle w:val="Tablaconcuadrcula4-nfasis1"/>
         <w:tblW w:w="0" w:type="auto"/>
         <w:tblLook w:val="04A0" w:firstRow="1" w:lastRow="0" w:firstColumn="1" w:lastColumn="0" w:noHBand="0" w:noVBand="1"/>
       </w:tblPr>
@@ -1304,7 +2023,7 @@
     </w:p>
     <w:tbl>
       <w:tblPr>
-        <w:tblStyle w:val="TableGrid"/>
+        <w:tblStyle w:val="Tablaconcuadrcula"/>
         <w:tblW w:w="0" w:type="auto"/>
         <w:tblLook w:val="04A0" w:firstRow="1" w:lastRow="0" w:firstColumn="1" w:lastColumn="0" w:noHBand="0" w:noVBand="1"/>
       </w:tblPr>
@@ -2438,11 +3157,11 @@
     <w:name w:val="Normal"/>
     <w:qFormat/>
   </w:style>
-  <w:style w:type="paragraph" w:styleId="Heading1">
+  <w:style w:type="paragraph" w:styleId="Ttulo1">
     <w:name w:val="heading 1"/>
     <w:basedOn w:val="Normal"/>
     <w:next w:val="Normal"/>
-    <w:link w:val="Heading1Char"/>
+    <w:link w:val="Ttulo1Car"/>
     <w:uiPriority w:val="9"/>
     <w:qFormat/>
     <w:rsid w:val="0087292B"/>
@@ -2459,11 +3178,11 @@
       <w:szCs w:val="32"/>
     </w:rPr>
   </w:style>
-  <w:style w:type="paragraph" w:styleId="Heading2">
+  <w:style w:type="paragraph" w:styleId="Ttulo2">
     <w:name w:val="heading 2"/>
     <w:basedOn w:val="Normal"/>
     <w:next w:val="Normal"/>
-    <w:link w:val="Heading2Char"/>
+    <w:link w:val="Ttulo2Car"/>
     <w:uiPriority w:val="9"/>
     <w:unhideWhenUsed/>
     <w:qFormat/>
@@ -2481,11 +3200,11 @@
       <w:szCs w:val="26"/>
     </w:rPr>
   </w:style>
-  <w:style w:type="paragraph" w:styleId="Heading3">
+  <w:style w:type="paragraph" w:styleId="Ttulo3">
     <w:name w:val="heading 3"/>
     <w:basedOn w:val="Normal"/>
     <w:next w:val="Normal"/>
-    <w:link w:val="Heading3Char"/>
+    <w:link w:val="Ttulo3Car"/>
     <w:uiPriority w:val="9"/>
     <w:unhideWhenUsed/>
     <w:qFormat/>
@@ -2503,13 +3222,13 @@
       <w:szCs w:val="24"/>
     </w:rPr>
   </w:style>
-  <w:style w:type="character" w:default="1" w:styleId="DefaultParagraphFont">
+  <w:style w:type="character" w:default="1" w:styleId="Fuentedeprrafopredeter">
     <w:name w:val="Default Paragraph Font"/>
     <w:uiPriority w:val="1"/>
     <w:semiHidden/>
     <w:unhideWhenUsed/>
   </w:style>
-  <w:style w:type="table" w:default="1" w:styleId="TableNormal">
+  <w:style w:type="table" w:default="1" w:styleId="Tablanormal">
     <w:name w:val="Normal Table"/>
     <w:uiPriority w:val="99"/>
     <w:semiHidden/>
@@ -2524,15 +3243,15 @@
       </w:tblCellMar>
     </w:tblPr>
   </w:style>
-  <w:style w:type="numbering" w:default="1" w:styleId="NoList">
+  <w:style w:type="numbering" w:default="1" w:styleId="Sinlista">
     <w:name w:val="No List"/>
     <w:uiPriority w:val="99"/>
     <w:semiHidden/>
     <w:unhideWhenUsed/>
   </w:style>
-  <w:style w:type="table" w:styleId="TableGrid">
+  <w:style w:type="table" w:styleId="Tablaconcuadrcula">
     <w:name w:val="Table Grid"/>
-    <w:basedOn w:val="TableNormal"/>
+    <w:basedOn w:val="Tablanormal"/>
     <w:uiPriority w:val="39"/>
     <w:rsid w:val="00FE4ADF"/>
     <w:pPr>
@@ -2549,9 +3268,9 @@
       </w:tblBorders>
     </w:tblPr>
   </w:style>
-  <w:style w:type="table" w:styleId="GridTable4-Accent1">
+  <w:style w:type="table" w:styleId="Tablaconcuadrcula4-nfasis1">
     <w:name w:val="Grid Table 4 Accent 1"/>
-    <w:basedOn w:val="TableNormal"/>
+    <w:basedOn w:val="Tablanormal"/>
     <w:uiPriority w:val="49"/>
     <w:rsid w:val="00FE4ADF"/>
     <w:pPr>
@@ -2625,7 +3344,7 @@
       </w:tcPr>
     </w:tblStylePr>
   </w:style>
-  <w:style w:type="paragraph" w:styleId="ListParagraph">
+  <w:style w:type="paragraph" w:styleId="Prrafodelista">
     <w:name w:val="List Paragraph"/>
     <w:basedOn w:val="Normal"/>
     <w:uiPriority w:val="34"/>
@@ -2636,10 +3355,10 @@
       <w:contextualSpacing/>
     </w:pPr>
   </w:style>
-  <w:style w:type="character" w:customStyle="1" w:styleId="Heading1Char">
-    <w:name w:val="Heading 1 Char"/>
-    <w:basedOn w:val="DefaultParagraphFont"/>
-    <w:link w:val="Heading1"/>
+  <w:style w:type="character" w:customStyle="1" w:styleId="Ttulo1Car">
+    <w:name w:val="Título 1 Car"/>
+    <w:basedOn w:val="Fuentedeprrafopredeter"/>
+    <w:link w:val="Ttulo1"/>
     <w:uiPriority w:val="9"/>
     <w:rsid w:val="0087292B"/>
     <w:rPr>
@@ -2665,10 +3384,10 @@
       <w:szCs w:val="28"/>
     </w:rPr>
   </w:style>
-  <w:style w:type="character" w:customStyle="1" w:styleId="Heading2Char">
-    <w:name w:val="Heading 2 Char"/>
-    <w:basedOn w:val="DefaultParagraphFont"/>
-    <w:link w:val="Heading2"/>
+  <w:style w:type="character" w:customStyle="1" w:styleId="Ttulo2Car">
+    <w:name w:val="Título 2 Car"/>
+    <w:basedOn w:val="Fuentedeprrafopredeter"/>
+    <w:link w:val="Ttulo2"/>
     <w:uiPriority w:val="9"/>
     <w:rsid w:val="00C87188"/>
     <w:rPr>
@@ -2680,7 +3399,7 @@
   </w:style>
   <w:style w:type="character" w:customStyle="1" w:styleId="CodeChar">
     <w:name w:val="Code Char"/>
-    <w:basedOn w:val="DefaultParagraphFont"/>
+    <w:basedOn w:val="Fuentedeprrafopredeter"/>
     <w:link w:val="Code"/>
     <w:rsid w:val="008F3DE8"/>
     <w:rPr>
@@ -2690,10 +3409,10 @@
       <w:szCs w:val="28"/>
     </w:rPr>
   </w:style>
-  <w:style w:type="character" w:customStyle="1" w:styleId="Heading3Char">
-    <w:name w:val="Heading 3 Char"/>
-    <w:basedOn w:val="DefaultParagraphFont"/>
-    <w:link w:val="Heading3"/>
+  <w:style w:type="character" w:customStyle="1" w:styleId="Ttulo3Car">
+    <w:name w:val="Título 3 Car"/>
+    <w:basedOn w:val="Fuentedeprrafopredeter"/>
+    <w:link w:val="Ttulo3"/>
     <w:uiPriority w:val="9"/>
     <w:rsid w:val="00E629BC"/>
     <w:rPr>
@@ -2999,4 +3718,16 @@
     </a:ext>
   </a:extLst>
 </a:theme>
+</file>
+
+<file path=customXml/item1.xml><?xml version="1.0" encoding="utf-8"?>
+<b:Sources xmlns:b="http://schemas.openxmlformats.org/officeDocument/2006/bibliography" xmlns="http://schemas.openxmlformats.org/officeDocument/2006/bibliography" SelectedStyle="\APASixthEditionOfficeOnline.xsl" StyleName="APA" Version="6"/>
+</file>
+
+<file path=customXml/itemProps1.xml><?xml version="1.0" encoding="utf-8"?>
+<ds:datastoreItem xmlns:ds="http://schemas.openxmlformats.org/officeDocument/2006/customXml" ds:itemID="{B2E1EED3-6004-46BE-A83C-C1B792226E75}">
+  <ds:schemaRefs>
+    <ds:schemaRef ds:uri="http://schemas.openxmlformats.org/officeDocument/2006/bibliography"/>
+  </ds:schemaRefs>
+</ds:datastoreItem>
 </file>
</xml_diff>